<commit_message>
Added digitally created ASM charts
</commit_message>
<xml_diff>
--- a/EECS 443 Final Project.docx
+++ b/EECS 443 Final Project.docx
@@ -1,6 +1,6 @@
 
 <file path=word/document.xml><?xml version="1.0" encoding="utf-8"?>
-<w:document xmlns:wpc="http://schemas.microsoft.com/office/word/2010/wordprocessingCanvas" xmlns:cx="http://schemas.microsoft.com/office/drawing/2014/chartex" xmlns:cx1="http://schemas.microsoft.com/office/drawing/2015/9/8/chartex" xmlns:mc="http://schemas.openxmlformats.org/markup-compatibility/2006" xmlns:o="urn:schemas-microsoft-com:office:office" xmlns:r="http://schemas.openxmlformats.org/officeDocument/2006/relationships" xmlns:m="http://schemas.openxmlformats.org/officeDocument/2006/math" xmlns:v="urn:schemas-microsoft-com:vml" xmlns:wp14="http://schemas.microsoft.com/office/word/2010/wordprocessingDrawing" xmlns:wp="http://schemas.openxmlformats.org/drawingml/2006/wordprocessingDrawing" xmlns:w10="urn:schemas-microsoft-com:office:word" xmlns:w="http://schemas.openxmlformats.org/wordprocessingml/2006/main" xmlns:w14="http://schemas.microsoft.com/office/word/2010/wordml" xmlns:w15="http://schemas.microsoft.com/office/word/2012/wordml" xmlns:w16se="http://schemas.microsoft.com/office/word/2015/wordml/symex" xmlns:wpg="http://schemas.microsoft.com/office/word/2010/wordprocessingGroup" xmlns:wpi="http://schemas.microsoft.com/office/word/2010/wordprocessingInk" xmlns:wne="http://schemas.microsoft.com/office/word/2006/wordml" xmlns:wps="http://schemas.microsoft.com/office/word/2010/wordprocessingShape" mc:Ignorable="w14 w15 w16se wp14">
+<w:document xmlns:wpc="http://schemas.microsoft.com/office/word/2010/wordprocessingCanvas" xmlns:cx="http://schemas.microsoft.com/office/drawing/2014/chartex" xmlns:cx1="http://schemas.microsoft.com/office/drawing/2015/9/8/chartex" xmlns:cx2="http://schemas.microsoft.com/office/drawing/2015/10/21/chartex" xmlns:cx3="http://schemas.microsoft.com/office/drawing/2016/5/9/chartex" xmlns:cx4="http://schemas.microsoft.com/office/drawing/2016/5/10/chartex" xmlns:cx5="http://schemas.microsoft.com/office/drawing/2016/5/11/chartex" xmlns:cx6="http://schemas.microsoft.com/office/drawing/2016/5/12/chartex" xmlns:cx7="http://schemas.microsoft.com/office/drawing/2016/5/13/chartex" xmlns:cx8="http://schemas.microsoft.com/office/drawing/2016/5/14/chartex" xmlns:mc="http://schemas.openxmlformats.org/markup-compatibility/2006" xmlns:o="urn:schemas-microsoft-com:office:office" xmlns:r="http://schemas.openxmlformats.org/officeDocument/2006/relationships" xmlns:m="http://schemas.openxmlformats.org/officeDocument/2006/math" xmlns:v="urn:schemas-microsoft-com:vml" xmlns:wp14="http://schemas.microsoft.com/office/word/2010/wordprocessingDrawing" xmlns:wp="http://schemas.openxmlformats.org/drawingml/2006/wordprocessingDrawing" xmlns:w10="urn:schemas-microsoft-com:office:word" xmlns:w="http://schemas.openxmlformats.org/wordprocessingml/2006/main" xmlns:w14="http://schemas.microsoft.com/office/word/2010/wordml" xmlns:w15="http://schemas.microsoft.com/office/word/2012/wordml" xmlns:w16se="http://schemas.microsoft.com/office/word/2015/wordml/symex" xmlns:wpg="http://schemas.microsoft.com/office/word/2010/wordprocessingGroup" xmlns:wpi="http://schemas.microsoft.com/office/word/2010/wordprocessingInk" xmlns:wne="http://schemas.microsoft.com/office/word/2006/wordml" xmlns:wps="http://schemas.microsoft.com/office/word/2010/wordprocessingShape" mc:Ignorable="w14 w15 w16se wp14">
   <w:body>
     <w:p>
       <w:pPr>
@@ -516,23 +516,242 @@
     <w:p>
       <w:pPr>
         <w:ind w:firstLine="720"/>
-      </w:pPr>
-      <w:r>
-        <w:t>Vertical counter for VGA synchronization</w:t>
-      </w:r>
-    </w:p>
-    <w:p>
-      <w:pPr>
-        <w:ind w:firstLine="720"/>
-      </w:pPr>
+        <w:jc w:val="center"/>
+      </w:pPr>
+      <w:r>
+        <w:rPr>
+          <w:noProof/>
+        </w:rPr>
+        <mc:AlternateContent>
+          <mc:Choice Requires="wps">
+            <w:drawing>
+              <wp:anchor distT="45720" distB="45720" distL="114300" distR="114300" simplePos="0" relativeHeight="251661312" behindDoc="0" locked="0" layoutInCell="1" allowOverlap="1" wp14:anchorId="2CBCFBE5" wp14:editId="69185695">
+                <wp:simplePos x="0" y="0"/>
+                <wp:positionH relativeFrom="column">
+                  <wp:posOffset>1800225</wp:posOffset>
+                </wp:positionH>
+                <wp:positionV relativeFrom="paragraph">
+                  <wp:posOffset>2710815</wp:posOffset>
+                </wp:positionV>
+                <wp:extent cx="390525" cy="266700"/>
+                <wp:effectExtent l="0" t="0" r="28575" b="19050"/>
+                <wp:wrapNone/>
+                <wp:docPr id="5" name="Text Box 2"/>
+                <wp:cNvGraphicFramePr>
+                  <a:graphicFrameLocks xmlns:a="http://schemas.openxmlformats.org/drawingml/2006/main"/>
+                </wp:cNvGraphicFramePr>
+                <a:graphic xmlns:a="http://schemas.openxmlformats.org/drawingml/2006/main">
+                  <a:graphicData uri="http://schemas.microsoft.com/office/word/2010/wordprocessingShape">
+                    <wps:wsp>
+                      <wps:cNvSpPr txBox="1">
+                        <a:spLocks noChangeArrowheads="1"/>
+                      </wps:cNvSpPr>
+                      <wps:spPr bwMode="auto">
+                        <a:xfrm>
+                          <a:off x="0" y="0"/>
+                          <a:ext cx="390525" cy="266700"/>
+                        </a:xfrm>
+                        <a:prstGeom prst="rect">
+                          <a:avLst/>
+                        </a:prstGeom>
+                        <a:solidFill>
+                          <a:srgbClr val="FFFFFF"/>
+                        </a:solidFill>
+                        <a:ln w="9525">
+                          <a:solidFill>
+                            <a:schemeClr val="bg1"/>
+                          </a:solidFill>
+                          <a:miter lim="800000"/>
+                          <a:headEnd/>
+                          <a:tailEnd/>
+                        </a:ln>
+                      </wps:spPr>
+                      <wps:txbx>
+                        <w:txbxContent>
+                          <w:p>
+                            <w:pPr>
+                              <w:rPr>
+                                <w:rFonts w:cstheme="minorHAnsi"/>
+                              </w:rPr>
+                            </w:pPr>
+                            <w:r>
+                              <w:rPr>
+                                <w:rFonts w:cstheme="minorHAnsi"/>
+                              </w:rPr>
+                              <w:t>S</w:t>
+                            </w:r>
+                            <w:r>
+                              <w:rPr>
+                                <w:rFonts w:cstheme="minorHAnsi"/>
+                              </w:rPr>
+                              <w:t>2</w:t>
+                            </w:r>
+                          </w:p>
+                        </w:txbxContent>
+                      </wps:txbx>
+                      <wps:bodyPr rot="0" vert="horz" wrap="square" lIns="91440" tIns="45720" rIns="91440" bIns="45720" anchor="t" anchorCtr="0">
+                        <a:noAutofit/>
+                      </wps:bodyPr>
+                    </wps:wsp>
+                  </a:graphicData>
+                </a:graphic>
+                <wp14:sizeRelH relativeFrom="margin">
+                  <wp14:pctWidth>0</wp14:pctWidth>
+                </wp14:sizeRelH>
+                <wp14:sizeRelV relativeFrom="margin">
+                  <wp14:pctHeight>0</wp14:pctHeight>
+                </wp14:sizeRelV>
+              </wp:anchor>
+            </w:drawing>
+          </mc:Choice>
+          <mc:Fallback>
+            <w:pict>
+              <v:shapetype w14:anchorId="2CBCFBE5" id="_x0000_t202" coordsize="21600,21600" o:spt="202" path="m,l,21600r21600,l21600,xe">
+                <v:stroke joinstyle="miter"/>
+                <v:path gradientshapeok="t" o:connecttype="rect"/>
+              </v:shapetype>
+              <v:shape id="Text Box 2" o:spid="_x0000_s1026" type="#_x0000_t202" style="position:absolute;left:0;text-align:left;margin-left:141.75pt;margin-top:213.45pt;width:30.75pt;height:21pt;z-index:251661312;visibility:visible;mso-wrap-style:square;mso-width-percent:0;mso-height-percent:0;mso-wrap-distance-left:9pt;mso-wrap-distance-top:3.6pt;mso-wrap-distance-right:9pt;mso-wrap-distance-bottom:3.6pt;mso-position-horizontal:absolute;mso-position-horizontal-relative:text;mso-position-vertical:absolute;mso-position-vertical-relative:text;mso-width-percent:0;mso-height-percent:0;mso-width-relative:margin;mso-height-relative:margin;v-text-anchor:top" o:gfxdata="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" strokecolor="white [3212]">
+                <v:textbox>
+                  <w:txbxContent>
+                    <w:p>
+                      <w:pPr>
+                        <w:rPr>
+                          <w:rFonts w:cstheme="minorHAnsi"/>
+                        </w:rPr>
+                      </w:pPr>
+                      <w:r>
+                        <w:rPr>
+                          <w:rFonts w:cstheme="minorHAnsi"/>
+                        </w:rPr>
+                        <w:t>S</w:t>
+                      </w:r>
+                      <w:r>
+                        <w:rPr>
+                          <w:rFonts w:cstheme="minorHAnsi"/>
+                        </w:rPr>
+                        <w:t>2</w:t>
+                      </w:r>
+                    </w:p>
+                  </w:txbxContent>
+                </v:textbox>
+              </v:shape>
+            </w:pict>
+          </mc:Fallback>
+        </mc:AlternateContent>
+      </w:r>
+      <w:r>
+        <w:rPr>
+          <w:noProof/>
+        </w:rPr>
+        <mc:AlternateContent>
+          <mc:Choice Requires="wps">
+            <w:drawing>
+              <wp:anchor distT="45720" distB="45720" distL="114300" distR="114300" simplePos="0" relativeHeight="251659264" behindDoc="0" locked="0" layoutInCell="1" allowOverlap="1">
+                <wp:simplePos x="0" y="0"/>
+                <wp:positionH relativeFrom="column">
+                  <wp:posOffset>3829050</wp:posOffset>
+                </wp:positionH>
+                <wp:positionV relativeFrom="paragraph">
+                  <wp:posOffset>1901190</wp:posOffset>
+                </wp:positionV>
+                <wp:extent cx="523875" cy="266700"/>
+                <wp:effectExtent l="0" t="0" r="28575" b="19050"/>
+                <wp:wrapNone/>
+                <wp:docPr id="217" name="Text Box 2"/>
+                <wp:cNvGraphicFramePr>
+                  <a:graphicFrameLocks xmlns:a="http://schemas.openxmlformats.org/drawingml/2006/main"/>
+                </wp:cNvGraphicFramePr>
+                <a:graphic xmlns:a="http://schemas.openxmlformats.org/drawingml/2006/main">
+                  <a:graphicData uri="http://schemas.microsoft.com/office/word/2010/wordprocessingShape">
+                    <wps:wsp>
+                      <wps:cNvSpPr txBox="1">
+                        <a:spLocks noChangeArrowheads="1"/>
+                      </wps:cNvSpPr>
+                      <wps:spPr bwMode="auto">
+                        <a:xfrm>
+                          <a:off x="0" y="0"/>
+                          <a:ext cx="523875" cy="266700"/>
+                        </a:xfrm>
+                        <a:prstGeom prst="rect">
+                          <a:avLst/>
+                        </a:prstGeom>
+                        <a:solidFill>
+                          <a:srgbClr val="FFFFFF"/>
+                        </a:solidFill>
+                        <a:ln w="9525">
+                          <a:solidFill>
+                            <a:schemeClr val="bg1"/>
+                          </a:solidFill>
+                          <a:miter lim="800000"/>
+                          <a:headEnd/>
+                          <a:tailEnd/>
+                        </a:ln>
+                      </wps:spPr>
+                      <wps:txbx>
+                        <w:txbxContent>
+                          <w:p>
+                            <w:pPr>
+                              <w:rPr>
+                                <w:rFonts w:cstheme="minorHAnsi"/>
+                              </w:rPr>
+                            </w:pPr>
+                            <w:r>
+                              <w:rPr>
+                                <w:rFonts w:cstheme="minorHAnsi"/>
+                              </w:rPr>
+                              <w:t>S1</w:t>
+                            </w:r>
+                          </w:p>
+                        </w:txbxContent>
+                      </wps:txbx>
+                      <wps:bodyPr rot="0" vert="horz" wrap="square" lIns="91440" tIns="45720" rIns="91440" bIns="45720" anchor="t" anchorCtr="0">
+                        <a:noAutofit/>
+                      </wps:bodyPr>
+                    </wps:wsp>
+                  </a:graphicData>
+                </a:graphic>
+                <wp14:sizeRelH relativeFrom="margin">
+                  <wp14:pctWidth>0</wp14:pctWidth>
+                </wp14:sizeRelH>
+                <wp14:sizeRelV relativeFrom="margin">
+                  <wp14:pctHeight>0</wp14:pctHeight>
+                </wp14:sizeRelV>
+              </wp:anchor>
+            </w:drawing>
+          </mc:Choice>
+          <mc:Fallback>
+            <w:pict>
+              <v:shape id="_x0000_s1027" type="#_x0000_t202" style="position:absolute;left:0;text-align:left;margin-left:301.5pt;margin-top:149.7pt;width:41.25pt;height:21pt;z-index:251659264;visibility:visible;mso-wrap-style:square;mso-width-percent:0;mso-height-percent:0;mso-wrap-distance-left:9pt;mso-wrap-distance-top:3.6pt;mso-wrap-distance-right:9pt;mso-wrap-distance-bottom:3.6pt;mso-position-horizontal:absolute;mso-position-horizontal-relative:text;mso-position-vertical:absolute;mso-position-vertical-relative:text;mso-width-percent:0;mso-height-percent:0;mso-width-relative:margin;mso-height-relative:margin;v-text-anchor:top" o:gfxdata="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" strokecolor="white [3212]">
+                <v:textbox>
+                  <w:txbxContent>
+                    <w:p>
+                      <w:pPr>
+                        <w:rPr>
+                          <w:rFonts w:cstheme="minorHAnsi"/>
+                        </w:rPr>
+                      </w:pPr>
+                      <w:r>
+                        <w:rPr>
+                          <w:rFonts w:cstheme="minorHAnsi"/>
+                        </w:rPr>
+                        <w:t>S1</w:t>
+                      </w:r>
+                    </w:p>
+                  </w:txbxContent>
+                </v:textbox>
+              </v:shape>
+            </w:pict>
+          </mc:Fallback>
+        </mc:AlternateContent>
+      </w:r>
       <w:r>
         <w:rPr>
           <w:noProof/>
         </w:rPr>
         <w:drawing>
           <wp:inline distT="0" distB="0" distL="0" distR="0" wp14:anchorId="544E8E37" wp14:editId="64B2A5F3">
-            <wp:extent cx="5943600" cy="5762625"/>
-            <wp:effectExtent l="0" t="0" r="0" b="9525"/>
+            <wp:extent cx="3589947" cy="3419475"/>
+            <wp:effectExtent l="0" t="0" r="0" b="0"/>
             <wp:docPr id="2" name="Picture 2"/>
             <wp:cNvGraphicFramePr>
               <a:graphicFrameLocks xmlns:a="http://schemas.openxmlformats.org/drawingml/2006/main" noChangeAspect="1"/>
@@ -554,7 +773,6 @@
                         </a:ext>
                       </a:extLst>
                     </a:blip>
-                    <a:srcRect/>
                     <a:stretch>
                       <a:fillRect/>
                     </a:stretch>
@@ -562,7 +780,7 @@
                   <pic:spPr bwMode="auto">
                     <a:xfrm>
                       <a:off x="0" y="0"/>
-                      <a:ext cx="5943600" cy="5762625"/>
+                      <a:ext cx="3589947" cy="3419475"/>
                     </a:xfrm>
                     <a:prstGeom prst="rect">
                       <a:avLst/>
@@ -592,28 +810,18 @@
     <w:p>
       <w:pPr>
         <w:ind w:firstLine="720"/>
-      </w:pPr>
-      <w:r>
-        <w:lastRenderedPageBreak/>
-        <w:t xml:space="preserve">Pixel clock generation, horizontal </w:t>
-      </w:r>
-      <w:r>
-        <w:t>counter for VGA synchronization</w:t>
-      </w:r>
-    </w:p>
-    <w:p>
-      <w:pPr>
-        <w:ind w:firstLine="720"/>
+        <w:jc w:val="center"/>
       </w:pPr>
       <w:r>
         <w:rPr>
           <w:noProof/>
         </w:rPr>
+        <w:lastRenderedPageBreak/>
         <w:drawing>
-          <wp:inline distT="0" distB="0" distL="0" distR="0">
-            <wp:extent cx="5943600" cy="6124575"/>
-            <wp:effectExtent l="0" t="0" r="0" b="9525"/>
-            <wp:docPr id="3" name="Picture 3"/>
+          <wp:inline distT="0" distB="0" distL="0" distR="0" wp14:anchorId="74910F11" wp14:editId="7BFBF615">
+            <wp:extent cx="3152775" cy="4848225"/>
+            <wp:effectExtent l="0" t="0" r="9525" b="9525"/>
+            <wp:docPr id="7" name="Picture 7" descr="C:\Users\bgibbons\AppData\Local\Microsoft\Windows\INetCache\Content.Word\PixelClockGeneration.png"/>
             <wp:cNvGraphicFramePr>
               <a:graphicFrameLocks xmlns:a="http://schemas.openxmlformats.org/drawingml/2006/main" noChangeAspect="1"/>
             </wp:cNvGraphicFramePr>
@@ -621,7 +829,7 @@
               <a:graphicData uri="http://schemas.openxmlformats.org/drawingml/2006/picture">
                 <pic:pic xmlns:pic="http://schemas.openxmlformats.org/drawingml/2006/picture">
                   <pic:nvPicPr>
-                    <pic:cNvPr id="0" name="Picture 2"/>
+                    <pic:cNvPr id="0" name="Picture 3" descr="C:\Users\bgibbons\AppData\Local\Microsoft\Windows\INetCache\Content.Word\PixelClockGeneration.png"/>
                     <pic:cNvPicPr>
                       <a:picLocks noChangeAspect="1" noChangeArrowheads="1"/>
                     </pic:cNvPicPr>
@@ -642,7 +850,7 @@
                   <pic:spPr bwMode="auto">
                     <a:xfrm>
                       <a:off x="0" y="0"/>
-                      <a:ext cx="5943600" cy="6124575"/>
+                      <a:ext cx="3152775" cy="4848225"/>
                     </a:xfrm>
                     <a:prstGeom prst="rect">
                       <a:avLst/>
@@ -658,31 +866,126 @@
           </wp:inline>
         </w:drawing>
       </w:r>
+      <w:r>
+        <w:rPr>
+          <w:noProof/>
+        </w:rPr>
+        <w:drawing>
+          <wp:inline distT="0" distB="0" distL="0" distR="0" wp14:anchorId="31D611A5" wp14:editId="7C6FBF0E">
+            <wp:extent cx="3666838" cy="3190875"/>
+            <wp:effectExtent l="0" t="0" r="0" b="0"/>
+            <wp:docPr id="8" name="Picture 8" descr="C:\Users\bgibbons\AppData\Local\Microsoft\Windows\INetCache\Content.Word\HorizontalVGACounter.png"/>
+            <wp:cNvGraphicFramePr>
+              <a:graphicFrameLocks xmlns:a="http://schemas.openxmlformats.org/drawingml/2006/main" noChangeAspect="1"/>
+            </wp:cNvGraphicFramePr>
+            <a:graphic xmlns:a="http://schemas.openxmlformats.org/drawingml/2006/main">
+              <a:graphicData uri="http://schemas.openxmlformats.org/drawingml/2006/picture">
+                <pic:pic xmlns:pic="http://schemas.openxmlformats.org/drawingml/2006/picture">
+                  <pic:nvPicPr>
+                    <pic:cNvPr id="0" name="Picture 4" descr="C:\Users\bgibbons\AppData\Local\Microsoft\Windows\INetCache\Content.Word\HorizontalVGACounter.png"/>
+                    <pic:cNvPicPr>
+                      <a:picLocks noChangeAspect="1" noChangeArrowheads="1"/>
+                    </pic:cNvPicPr>
+                  </pic:nvPicPr>
+                  <pic:blipFill>
+                    <a:blip r:embed="rId9">
+                      <a:extLst>
+                        <a:ext uri="{28A0092B-C50C-407E-A947-70E740481C1C}">
+                          <a14:useLocalDpi xmlns:a14="http://schemas.microsoft.com/office/drawing/2010/main" val="0"/>
+                        </a:ext>
+                      </a:extLst>
+                    </a:blip>
+                    <a:srcRect/>
+                    <a:stretch>
+                      <a:fillRect/>
+                    </a:stretch>
+                  </pic:blipFill>
+                  <pic:spPr bwMode="auto">
+                    <a:xfrm>
+                      <a:off x="0" y="0"/>
+                      <a:ext cx="3679964" cy="3202297"/>
+                    </a:xfrm>
+                    <a:prstGeom prst="rect">
+                      <a:avLst/>
+                    </a:prstGeom>
+                    <a:noFill/>
+                    <a:ln>
+                      <a:noFill/>
+                    </a:ln>
+                  </pic:spPr>
+                </pic:pic>
+              </a:graphicData>
+            </a:graphic>
+          </wp:inline>
+        </w:drawing>
+      </w:r>
+    </w:p>
+    <w:p>
+      <w:pPr>
+        <w:ind w:firstLine="720"/>
+      </w:pPr>
+    </w:p>
+    <w:p/>
+    <w:p/>
+    <w:p>
+      <w:pPr>
+        <w:jc w:val="center"/>
+      </w:pPr>
       <w:bookmarkStart w:id="0" w:name="_GoBack"/>
       <w:bookmarkEnd w:id="0"/>
-    </w:p>
-    <w:p>
-      <w:pPr>
-        <w:ind w:firstLine="720"/>
-      </w:pPr>
-    </w:p>
-    <w:p>
-      <w:pPr>
-        <w:ind w:firstLine="720"/>
-      </w:pPr>
-    </w:p>
-    <w:p>
-      <w:pPr>
-        <w:ind w:firstLine="720"/>
-      </w:pPr>
-      <w:r>
-        <w:t>Insert others here.</w:t>
-      </w:r>
-    </w:p>
-    <w:p>
-      <w:pPr>
-        <w:pStyle w:val="Heading2"/>
-      </w:pPr>
+      <w:r>
+        <w:rPr>
+          <w:noProof/>
+        </w:rPr>
+        <w:drawing>
+          <wp:inline distT="0" distB="0" distL="0" distR="0">
+            <wp:extent cx="3390900" cy="6848475"/>
+            <wp:effectExtent l="0" t="0" r="0" b="9525"/>
+            <wp:docPr id="4" name="Picture 4" descr="C:\Users\bgibbons\AppData\Local\Microsoft\Windows\INetCache\Content.Word\Untitled Diagram.png"/>
+            <wp:cNvGraphicFramePr>
+              <a:graphicFrameLocks xmlns:a="http://schemas.openxmlformats.org/drawingml/2006/main" noChangeAspect="1"/>
+            </wp:cNvGraphicFramePr>
+            <a:graphic xmlns:a="http://schemas.openxmlformats.org/drawingml/2006/main">
+              <a:graphicData uri="http://schemas.openxmlformats.org/drawingml/2006/picture">
+                <pic:pic xmlns:pic="http://schemas.openxmlformats.org/drawingml/2006/picture">
+                  <pic:nvPicPr>
+                    <pic:cNvPr id="0" name="Picture 1" descr="C:\Users\bgibbons\AppData\Local\Microsoft\Windows\INetCache\Content.Word\Untitled Diagram.png"/>
+                    <pic:cNvPicPr>
+                      <a:picLocks noChangeAspect="1" noChangeArrowheads="1"/>
+                    </pic:cNvPicPr>
+                  </pic:nvPicPr>
+                  <pic:blipFill>
+                    <a:blip r:embed="rId10">
+                      <a:extLst>
+                        <a:ext uri="{28A0092B-C50C-407E-A947-70E740481C1C}">
+                          <a14:useLocalDpi xmlns:a14="http://schemas.microsoft.com/office/drawing/2010/main" val="0"/>
+                        </a:ext>
+                      </a:extLst>
+                    </a:blip>
+                    <a:srcRect/>
+                    <a:stretch>
+                      <a:fillRect/>
+                    </a:stretch>
+                  </pic:blipFill>
+                  <pic:spPr bwMode="auto">
+                    <a:xfrm>
+                      <a:off x="0" y="0"/>
+                      <a:ext cx="3390900" cy="6848475"/>
+                    </a:xfrm>
+                    <a:prstGeom prst="rect">
+                      <a:avLst/>
+                    </a:prstGeom>
+                    <a:noFill/>
+                    <a:ln>
+                      <a:noFill/>
+                    </a:ln>
+                  </pic:spPr>
+                </pic:pic>
+              </a:graphicData>
+            </a:graphic>
+          </wp:inline>
+        </w:drawing>
+      </w:r>
     </w:p>
     <w:p/>
     <w:p>
@@ -731,7 +1034,7 @@
                     <pic:cNvPicPr/>
                   </pic:nvPicPr>
                   <pic:blipFill>
-                    <a:blip r:embed="rId9" cstate="print">
+                    <a:blip r:embed="rId11" cstate="print">
                       <a:extLst>
                         <a:ext uri="{28A0092B-C50C-407E-A947-70E740481C1C}">
                           <a14:useLocalDpi xmlns:a14="http://schemas.microsoft.com/office/drawing/2010/main" val="0"/>
@@ -775,7 +1078,7 @@
       <w:pPr>
         <w:ind w:firstLine="720"/>
       </w:pPr>
-      <w:hyperlink r:id="rId10" w:history="1">
+      <w:hyperlink r:id="rId12" w:history="1">
         <w:r>
           <w:rPr>
             <w:rStyle w:val="Hyperlink"/>
@@ -881,7 +1184,7 @@
     <w:p/>
     <w:p/>
     <w:sectPr>
-      <w:headerReference w:type="default" r:id="rId11"/>
+      <w:headerReference w:type="default" r:id="rId13"/>
       <w:pgSz w:w="12240" w:h="15840"/>
       <w:pgMar w:top="1440" w:right="1440" w:bottom="1440" w:left="1440" w:header="720" w:footer="720" w:gutter="0"/>
       <w:cols w:space="720"/>
@@ -893,7 +1196,7 @@
 </file>
 
 <file path=word/endnotes.xml><?xml version="1.0" encoding="utf-8"?>
-<w:endnotes xmlns:wpc="http://schemas.microsoft.com/office/word/2010/wordprocessingCanvas" xmlns:cx="http://schemas.microsoft.com/office/drawing/2014/chartex" xmlns:cx1="http://schemas.microsoft.com/office/drawing/2015/9/8/chartex" xmlns:mc="http://schemas.openxmlformats.org/markup-compatibility/2006" xmlns:o="urn:schemas-microsoft-com:office:office" xmlns:r="http://schemas.openxmlformats.org/officeDocument/2006/relationships" xmlns:m="http://schemas.openxmlformats.org/officeDocument/2006/math" xmlns:v="urn:schemas-microsoft-com:vml" xmlns:wp14="http://schemas.microsoft.com/office/word/2010/wordprocessingDrawing" xmlns:wp="http://schemas.openxmlformats.org/drawingml/2006/wordprocessingDrawing" xmlns:w10="urn:schemas-microsoft-com:office:word" xmlns:w="http://schemas.openxmlformats.org/wordprocessingml/2006/main" xmlns:w14="http://schemas.microsoft.com/office/word/2010/wordml" xmlns:w15="http://schemas.microsoft.com/office/word/2012/wordml" xmlns:w16se="http://schemas.microsoft.com/office/word/2015/wordml/symex" xmlns:wpg="http://schemas.microsoft.com/office/word/2010/wordprocessingGroup" xmlns:wpi="http://schemas.microsoft.com/office/word/2010/wordprocessingInk" xmlns:wne="http://schemas.microsoft.com/office/word/2006/wordml" xmlns:wps="http://schemas.microsoft.com/office/word/2010/wordprocessingShape" mc:Ignorable="w14 w15 w16se wp14">
+<w:endnotes xmlns:wpc="http://schemas.microsoft.com/office/word/2010/wordprocessingCanvas" xmlns:cx="http://schemas.microsoft.com/office/drawing/2014/chartex" xmlns:cx1="http://schemas.microsoft.com/office/drawing/2015/9/8/chartex" xmlns:cx2="http://schemas.microsoft.com/office/drawing/2015/10/21/chartex" xmlns:cx3="http://schemas.microsoft.com/office/drawing/2016/5/9/chartex" xmlns:cx4="http://schemas.microsoft.com/office/drawing/2016/5/10/chartex" xmlns:cx5="http://schemas.microsoft.com/office/drawing/2016/5/11/chartex" xmlns:cx6="http://schemas.microsoft.com/office/drawing/2016/5/12/chartex" xmlns:cx7="http://schemas.microsoft.com/office/drawing/2016/5/13/chartex" xmlns:cx8="http://schemas.microsoft.com/office/drawing/2016/5/14/chartex" xmlns:mc="http://schemas.openxmlformats.org/markup-compatibility/2006" xmlns:o="urn:schemas-microsoft-com:office:office" xmlns:r="http://schemas.openxmlformats.org/officeDocument/2006/relationships" xmlns:m="http://schemas.openxmlformats.org/officeDocument/2006/math" xmlns:v="urn:schemas-microsoft-com:vml" xmlns:wp14="http://schemas.microsoft.com/office/word/2010/wordprocessingDrawing" xmlns:wp="http://schemas.openxmlformats.org/drawingml/2006/wordprocessingDrawing" xmlns:w10="urn:schemas-microsoft-com:office:word" xmlns:w="http://schemas.openxmlformats.org/wordprocessingml/2006/main" xmlns:w14="http://schemas.microsoft.com/office/word/2010/wordml" xmlns:w15="http://schemas.microsoft.com/office/word/2012/wordml" xmlns:w16se="http://schemas.microsoft.com/office/word/2015/wordml/symex" xmlns:wpg="http://schemas.microsoft.com/office/word/2010/wordprocessingGroup" xmlns:wpi="http://schemas.microsoft.com/office/word/2010/wordprocessingInk" xmlns:wne="http://schemas.microsoft.com/office/word/2006/wordml" xmlns:wps="http://schemas.microsoft.com/office/word/2010/wordprocessingShape" mc:Ignorable="w14 w15 w16se wp14">
   <w:endnote w:type="separator" w:id="-1">
     <w:p>
       <w:pPr>
@@ -918,7 +1221,7 @@
 </file>
 
 <file path=word/footnotes.xml><?xml version="1.0" encoding="utf-8"?>
-<w:footnotes xmlns:wpc="http://schemas.microsoft.com/office/word/2010/wordprocessingCanvas" xmlns:cx="http://schemas.microsoft.com/office/drawing/2014/chartex" xmlns:cx1="http://schemas.microsoft.com/office/drawing/2015/9/8/chartex" xmlns:mc="http://schemas.openxmlformats.org/markup-compatibility/2006" xmlns:o="urn:schemas-microsoft-com:office:office" xmlns:r="http://schemas.openxmlformats.org/officeDocument/2006/relationships" xmlns:m="http://schemas.openxmlformats.org/officeDocument/2006/math" xmlns:v="urn:schemas-microsoft-com:vml" xmlns:wp14="http://schemas.microsoft.com/office/word/2010/wordprocessingDrawing" xmlns:wp="http://schemas.openxmlformats.org/drawingml/2006/wordprocessingDrawing" xmlns:w10="urn:schemas-microsoft-com:office:word" xmlns:w="http://schemas.openxmlformats.org/wordprocessingml/2006/main" xmlns:w14="http://schemas.microsoft.com/office/word/2010/wordml" xmlns:w15="http://schemas.microsoft.com/office/word/2012/wordml" xmlns:w16se="http://schemas.microsoft.com/office/word/2015/wordml/symex" xmlns:wpg="http://schemas.microsoft.com/office/word/2010/wordprocessingGroup" xmlns:wpi="http://schemas.microsoft.com/office/word/2010/wordprocessingInk" xmlns:wne="http://schemas.microsoft.com/office/word/2006/wordml" xmlns:wps="http://schemas.microsoft.com/office/word/2010/wordprocessingShape" mc:Ignorable="w14 w15 w16se wp14">
+<w:footnotes xmlns:wpc="http://schemas.microsoft.com/office/word/2010/wordprocessingCanvas" xmlns:cx="http://schemas.microsoft.com/office/drawing/2014/chartex" xmlns:cx1="http://schemas.microsoft.com/office/drawing/2015/9/8/chartex" xmlns:cx2="http://schemas.microsoft.com/office/drawing/2015/10/21/chartex" xmlns:cx3="http://schemas.microsoft.com/office/drawing/2016/5/9/chartex" xmlns:cx4="http://schemas.microsoft.com/office/drawing/2016/5/10/chartex" xmlns:cx5="http://schemas.microsoft.com/office/drawing/2016/5/11/chartex" xmlns:cx6="http://schemas.microsoft.com/office/drawing/2016/5/12/chartex" xmlns:cx7="http://schemas.microsoft.com/office/drawing/2016/5/13/chartex" xmlns:cx8="http://schemas.microsoft.com/office/drawing/2016/5/14/chartex" xmlns:mc="http://schemas.openxmlformats.org/markup-compatibility/2006" xmlns:o="urn:schemas-microsoft-com:office:office" xmlns:r="http://schemas.openxmlformats.org/officeDocument/2006/relationships" xmlns:m="http://schemas.openxmlformats.org/officeDocument/2006/math" xmlns:v="urn:schemas-microsoft-com:vml" xmlns:wp14="http://schemas.microsoft.com/office/word/2010/wordprocessingDrawing" xmlns:wp="http://schemas.openxmlformats.org/drawingml/2006/wordprocessingDrawing" xmlns:w10="urn:schemas-microsoft-com:office:word" xmlns:w="http://schemas.openxmlformats.org/wordprocessingml/2006/main" xmlns:w14="http://schemas.microsoft.com/office/word/2010/wordml" xmlns:w15="http://schemas.microsoft.com/office/word/2012/wordml" xmlns:w16se="http://schemas.microsoft.com/office/word/2015/wordml/symex" xmlns:wpg="http://schemas.microsoft.com/office/word/2010/wordprocessingGroup" xmlns:wpi="http://schemas.microsoft.com/office/word/2010/wordprocessingInk" xmlns:wne="http://schemas.microsoft.com/office/word/2006/wordml" xmlns:wps="http://schemas.microsoft.com/office/word/2010/wordprocessingShape" mc:Ignorable="w14 w15 w16se wp14">
   <w:footnote w:type="separator" w:id="-1">
     <w:p>
       <w:pPr>
@@ -943,7 +1246,7 @@
 </file>
 
 <file path=word/header1.xml><?xml version="1.0" encoding="utf-8"?>
-<w:hdr xmlns:wpc="http://schemas.microsoft.com/office/word/2010/wordprocessingCanvas" xmlns:cx="http://schemas.microsoft.com/office/drawing/2014/chartex" xmlns:cx1="http://schemas.microsoft.com/office/drawing/2015/9/8/chartex" xmlns:mc="http://schemas.openxmlformats.org/markup-compatibility/2006" xmlns:o="urn:schemas-microsoft-com:office:office" xmlns:r="http://schemas.openxmlformats.org/officeDocument/2006/relationships" xmlns:m="http://schemas.openxmlformats.org/officeDocument/2006/math" xmlns:v="urn:schemas-microsoft-com:vml" xmlns:wp14="http://schemas.microsoft.com/office/word/2010/wordprocessingDrawing" xmlns:wp="http://schemas.openxmlformats.org/drawingml/2006/wordprocessingDrawing" xmlns:w10="urn:schemas-microsoft-com:office:word" xmlns:w="http://schemas.openxmlformats.org/wordprocessingml/2006/main" xmlns:w14="http://schemas.microsoft.com/office/word/2010/wordml" xmlns:w15="http://schemas.microsoft.com/office/word/2012/wordml" xmlns:w16se="http://schemas.microsoft.com/office/word/2015/wordml/symex" xmlns:wpg="http://schemas.microsoft.com/office/word/2010/wordprocessingGroup" xmlns:wpi="http://schemas.microsoft.com/office/word/2010/wordprocessingInk" xmlns:wne="http://schemas.microsoft.com/office/word/2006/wordml" xmlns:wps="http://schemas.microsoft.com/office/word/2010/wordprocessingShape" mc:Ignorable="w14 w15 w16se wp14">
+<w:hdr xmlns:wpc="http://schemas.microsoft.com/office/word/2010/wordprocessingCanvas" xmlns:cx="http://schemas.microsoft.com/office/drawing/2014/chartex" xmlns:cx1="http://schemas.microsoft.com/office/drawing/2015/9/8/chartex" xmlns:cx2="http://schemas.microsoft.com/office/drawing/2015/10/21/chartex" xmlns:cx3="http://schemas.microsoft.com/office/drawing/2016/5/9/chartex" xmlns:cx4="http://schemas.microsoft.com/office/drawing/2016/5/10/chartex" xmlns:cx5="http://schemas.microsoft.com/office/drawing/2016/5/11/chartex" xmlns:cx6="http://schemas.microsoft.com/office/drawing/2016/5/12/chartex" xmlns:cx7="http://schemas.microsoft.com/office/drawing/2016/5/13/chartex" xmlns:cx8="http://schemas.microsoft.com/office/drawing/2016/5/14/chartex" xmlns:mc="http://schemas.openxmlformats.org/markup-compatibility/2006" xmlns:o="urn:schemas-microsoft-com:office:office" xmlns:r="http://schemas.openxmlformats.org/officeDocument/2006/relationships" xmlns:m="http://schemas.openxmlformats.org/officeDocument/2006/math" xmlns:v="urn:schemas-microsoft-com:vml" xmlns:wp14="http://schemas.microsoft.com/office/word/2010/wordprocessingDrawing" xmlns:wp="http://schemas.openxmlformats.org/drawingml/2006/wordprocessingDrawing" xmlns:w10="urn:schemas-microsoft-com:office:word" xmlns:w="http://schemas.openxmlformats.org/wordprocessingml/2006/main" xmlns:w14="http://schemas.microsoft.com/office/word/2010/wordml" xmlns:w15="http://schemas.microsoft.com/office/word/2012/wordml" xmlns:w16se="http://schemas.microsoft.com/office/word/2015/wordml/symex" xmlns:wpg="http://schemas.microsoft.com/office/word/2010/wordprocessingGroup" xmlns:wpi="http://schemas.microsoft.com/office/word/2010/wordprocessingInk" xmlns:wne="http://schemas.microsoft.com/office/word/2006/wordml" xmlns:wps="http://schemas.microsoft.com/office/word/2010/wordprocessingShape" mc:Ignorable="w14 w15 w16se wp14">
   <w:p>
     <w:pPr>
       <w:pStyle w:val="Header"/>
@@ -1007,7 +1310,7 @@
 </file>
 
 <file path=word/numbering.xml><?xml version="1.0" encoding="utf-8"?>
-<w:numbering xmlns:wpc="http://schemas.microsoft.com/office/word/2010/wordprocessingCanvas" xmlns:cx="http://schemas.microsoft.com/office/drawing/2014/chartex" xmlns:cx1="http://schemas.microsoft.com/office/drawing/2015/9/8/chartex" xmlns:mc="http://schemas.openxmlformats.org/markup-compatibility/2006" xmlns:o="urn:schemas-microsoft-com:office:office" xmlns:r="http://schemas.openxmlformats.org/officeDocument/2006/relationships" xmlns:m="http://schemas.openxmlformats.org/officeDocument/2006/math" xmlns:v="urn:schemas-microsoft-com:vml" xmlns:wp14="http://schemas.microsoft.com/office/word/2010/wordprocessingDrawing" xmlns:wp="http://schemas.openxmlformats.org/drawingml/2006/wordprocessingDrawing" xmlns:w10="urn:schemas-microsoft-com:office:word" xmlns:w="http://schemas.openxmlformats.org/wordprocessingml/2006/main" xmlns:w14="http://schemas.microsoft.com/office/word/2010/wordml" xmlns:w15="http://schemas.microsoft.com/office/word/2012/wordml" xmlns:w16se="http://schemas.microsoft.com/office/word/2015/wordml/symex" xmlns:wpg="http://schemas.microsoft.com/office/word/2010/wordprocessingGroup" xmlns:wpi="http://schemas.microsoft.com/office/word/2010/wordprocessingInk" xmlns:wne="http://schemas.microsoft.com/office/word/2006/wordml" xmlns:wps="http://schemas.microsoft.com/office/word/2010/wordprocessingShape" mc:Ignorable="w14 w15 w16se wp14">
+<w:numbering xmlns:wpc="http://schemas.microsoft.com/office/word/2010/wordprocessingCanvas" xmlns:cx="http://schemas.microsoft.com/office/drawing/2014/chartex" xmlns:cx1="http://schemas.microsoft.com/office/drawing/2015/9/8/chartex" xmlns:cx2="http://schemas.microsoft.com/office/drawing/2015/10/21/chartex" xmlns:cx3="http://schemas.microsoft.com/office/drawing/2016/5/9/chartex" xmlns:cx4="http://schemas.microsoft.com/office/drawing/2016/5/10/chartex" xmlns:cx5="http://schemas.microsoft.com/office/drawing/2016/5/11/chartex" xmlns:cx6="http://schemas.microsoft.com/office/drawing/2016/5/12/chartex" xmlns:cx7="http://schemas.microsoft.com/office/drawing/2016/5/13/chartex" xmlns:cx8="http://schemas.microsoft.com/office/drawing/2016/5/14/chartex" xmlns:mc="http://schemas.openxmlformats.org/markup-compatibility/2006" xmlns:o="urn:schemas-microsoft-com:office:office" xmlns:r="http://schemas.openxmlformats.org/officeDocument/2006/relationships" xmlns:m="http://schemas.openxmlformats.org/officeDocument/2006/math" xmlns:v="urn:schemas-microsoft-com:vml" xmlns:wp14="http://schemas.microsoft.com/office/word/2010/wordprocessingDrawing" xmlns:wp="http://schemas.openxmlformats.org/drawingml/2006/wordprocessingDrawing" xmlns:w10="urn:schemas-microsoft-com:office:word" xmlns:w="http://schemas.openxmlformats.org/wordprocessingml/2006/main" xmlns:w14="http://schemas.microsoft.com/office/word/2010/wordml" xmlns:w15="http://schemas.microsoft.com/office/word/2012/wordml" xmlns:w16se="http://schemas.microsoft.com/office/word/2015/wordml/symex" xmlns:wpg="http://schemas.microsoft.com/office/word/2010/wordprocessingGroup" xmlns:wpi="http://schemas.microsoft.com/office/word/2010/wordprocessingInk" xmlns:wne="http://schemas.microsoft.com/office/word/2006/wordml" xmlns:wps="http://schemas.microsoft.com/office/word/2010/wordprocessingShape" mc:Ignorable="w14 w15 w16se wp14">
   <w:abstractNum w:abstractNumId="0" w15:restartNumberingAfterBreak="0">
     <w:nsid w:val="46AF5923"/>
     <w:multiLevelType w:val="hybridMultilevel"/>
@@ -1144,7 +1447,7 @@
       </w:pPr>
     </w:pPrDefault>
   </w:docDefaults>
-  <w:latentStyles w:defLockedState="0" w:defUIPriority="99" w:defSemiHidden="0" w:defUnhideWhenUsed="0" w:defQFormat="0" w:count="371">
+  <w:latentStyles w:defLockedState="0" w:defUIPriority="99" w:defSemiHidden="0" w:defUnhideWhenUsed="0" w:defQFormat="0" w:count="374">
     <w:lsdException w:name="Normal" w:uiPriority="0" w:qFormat="1"/>
     <w:lsdException w:name="heading 1" w:uiPriority="9" w:qFormat="1"/>
     <w:lsdException w:name="heading 2" w:semiHidden="1" w:uiPriority="9" w:unhideWhenUsed="1" w:qFormat="1"/>
@@ -1250,7 +1553,6 @@
     <w:lsdException w:name="HTML Sample" w:semiHidden="1" w:unhideWhenUsed="1"/>
     <w:lsdException w:name="HTML Typewriter" w:semiHidden="1" w:unhideWhenUsed="1"/>
     <w:lsdException w:name="HTML Variable" w:semiHidden="1" w:unhideWhenUsed="1"/>
-    <w:lsdException w:name="Normal Table" w:semiHidden="1" w:unhideWhenUsed="1"/>
     <w:lsdException w:name="annotation subject" w:semiHidden="1" w:unhideWhenUsed="1"/>
     <w:lsdException w:name="No List" w:semiHidden="1" w:unhideWhenUsed="1"/>
     <w:lsdException w:name="Outline List 1" w:semiHidden="1" w:unhideWhenUsed="1"/>
@@ -1295,7 +1597,6 @@
     <w:lsdException w:name="Table Professional" w:semiHidden="1" w:unhideWhenUsed="1"/>
     <w:lsdException w:name="Table Subtle 1" w:semiHidden="1" w:unhideWhenUsed="1"/>
     <w:lsdException w:name="Table Subtle 2" w:semiHidden="1" w:unhideWhenUsed="1"/>
-    <w:lsdException w:name="Table Web 1" w:semiHidden="1" w:unhideWhenUsed="1"/>
     <w:lsdException w:name="Table Web 2" w:semiHidden="1" w:unhideWhenUsed="1"/>
     <w:lsdException w:name="Table Web 3" w:semiHidden="1" w:unhideWhenUsed="1"/>
     <w:lsdException w:name="Balloon Text" w:semiHidden="1" w:unhideWhenUsed="1"/>
@@ -1516,6 +1817,9 @@
     <w:lsdException w:name="List Table 5 Dark Accent 6" w:uiPriority="50"/>
     <w:lsdException w:name="List Table 6 Colorful Accent 6" w:uiPriority="51"/>
     <w:lsdException w:name="List Table 7 Colorful Accent 6" w:uiPriority="52"/>
+    <w:lsdException w:name="Mention" w:semiHidden="1" w:unhideWhenUsed="1"/>
+    <w:lsdException w:name="Smart Hyperlink" w:semiHidden="1" w:unhideWhenUsed="1"/>
+    <w:lsdException w:name="Hashtag" w:semiHidden="1" w:unhideWhenUsed="1"/>
   </w:latentStyles>
   <w:style w:type="paragraph" w:default="1" w:styleId="Normal">
     <w:name w:val="Normal"/>
@@ -1589,6 +1893,7 @@
   <w:style w:type="character" w:default="1" w:styleId="DefaultParagraphFont">
     <w:name w:val="Default Paragraph Font"/>
     <w:uiPriority w:val="1"/>
+    <w:semiHidden/>
     <w:unhideWhenUsed/>
   </w:style>
   <w:style w:type="table" w:default="1" w:styleId="TableNormal">

</xml_diff>